<commit_message>
Actualització punts 4, 5, 6 i 8
</commit_message>
<xml_diff>
--- a/Punt 1.docx
+++ b/Punt 1.docx
@@ -20,6 +20,405 @@
           <w:szCs w:val="28"/>
           <w:lang w:val="ca-ES"/>
         </w:rPr>
+        <w:t>Definir un títol pel data set. Triar un títol que sigui descriptiu.</w:t>
+      </w:r>
+    </w:p>
+    <w:p>
+      <w:pPr>
+        <w:spacing w:line="276" w:lineRule="auto"/>
+        <w:jc w:val="both"/>
+        <w:rPr>
+          <w:lang w:val="ca-ES"/>
+        </w:rPr>
+      </w:pPr>
+      <w:r>
+        <w:rPr>
+          <w:lang w:val="ca-ES"/>
+        </w:rPr>
+        <w:t>Preu i característiques dels habitatges de lloguer a les principals ciutats catalanes.</w:t>
+      </w:r>
+    </w:p>
+    <w:p>
+      <w:pPr>
+        <w:spacing w:line="276" w:lineRule="auto"/>
+        <w:jc w:val="both"/>
+        <w:rPr>
+          <w:bCs/>
+          <w:sz w:val="28"/>
+          <w:szCs w:val="28"/>
+          <w:lang w:val="ca-ES"/>
+        </w:rPr>
+      </w:pPr>
+    </w:p>
+    <w:p>
+      <w:pPr>
+        <w:spacing w:line="276" w:lineRule="auto"/>
+        <w:jc w:val="both"/>
+        <w:rPr>
+          <w:b/>
+          <w:sz w:val="28"/>
+          <w:szCs w:val="28"/>
+          <w:lang w:val="ca-ES"/>
+        </w:rPr>
+      </w:pPr>
+      <w:r>
+        <w:rPr>
+          <w:b/>
+          <w:sz w:val="28"/>
+          <w:szCs w:val="28"/>
+          <w:lang w:val="ca-ES"/>
+        </w:rPr>
+        <w:t>Descripció del data set. Desenvolupar una descripció breu del conjunt de dades que s’ha extret (és necessari que aquesta descripció tingui sentit amb el títol triat)</w:t>
+      </w:r>
+    </w:p>
+    <w:p>
+      <w:pPr>
+        <w:spacing w:line="276" w:lineRule="auto"/>
+        <w:jc w:val="both"/>
+        <w:rPr>
+          <w:bCs/>
+          <w:lang w:val="ca-ES"/>
+        </w:rPr>
+      </w:pPr>
+      <w:r>
+        <w:rPr>
+          <w:bCs/>
+          <w:lang w:val="ca-ES"/>
+        </w:rPr>
+        <w:t xml:space="preserve">El data set recull informació sobre el preu i les característiques dels habitatges de lloguer anunciats al portal immobiliari </w:t>
+      </w:r>
+      <w:hyperlink r:id="rId6" w:history="1">
+        <w:r>
+          <w:rPr>
+            <w:rStyle w:val="Hipervnculo"/>
+            <w:bCs/>
+            <w:lang w:val="ca-ES"/>
+          </w:rPr>
+          <w:t>www.tucasa.com</w:t>
+        </w:r>
+      </w:hyperlink>
+      <w:r>
+        <w:rPr>
+          <w:bCs/>
+          <w:lang w:val="ca-ES"/>
+        </w:rPr>
+        <w:t xml:space="preserve"> a les ciutats de Girona, Tarragona, Lleida i Barcelona.</w:t>
+      </w:r>
+    </w:p>
+    <w:p>
+      <w:pPr>
+        <w:spacing w:line="276" w:lineRule="auto"/>
+        <w:jc w:val="both"/>
+        <w:rPr>
+          <w:b/>
+          <w:sz w:val="28"/>
+          <w:szCs w:val="28"/>
+          <w:lang w:val="ca-ES"/>
+        </w:rPr>
+      </w:pPr>
+    </w:p>
+    <w:p>
+      <w:pPr>
+        <w:spacing w:line="276" w:lineRule="auto"/>
+        <w:jc w:val="both"/>
+        <w:rPr>
+          <w:b/>
+          <w:sz w:val="28"/>
+          <w:szCs w:val="28"/>
+          <w:lang w:val="ca-ES"/>
+        </w:rPr>
+      </w:pPr>
+      <w:r>
+        <w:rPr>
+          <w:b/>
+          <w:sz w:val="28"/>
+          <w:szCs w:val="28"/>
+          <w:lang w:val="ca-ES"/>
+        </w:rPr>
+        <w:t>Inspiració. Explicar perquè és interessant aquest conjunt de dades i quines preguntes es pretenen respondre</w:t>
+      </w:r>
+    </w:p>
+    <w:p>
+      <w:pPr>
+        <w:spacing w:line="276" w:lineRule="auto"/>
+        <w:jc w:val="both"/>
+        <w:rPr>
+          <w:bCs/>
+          <w:lang w:val="ca-ES"/>
+        </w:rPr>
+      </w:pPr>
+      <w:r>
+        <w:rPr>
+          <w:bCs/>
+          <w:lang w:val="ca-ES"/>
+        </w:rPr>
+        <w:t xml:space="preserve">En els darrers anys els preus de l’habitatge de lloguer a Catalunya han augmentat </w:t>
+      </w:r>
+      <w:r>
+        <w:rPr>
+          <w:bCs/>
+          <w:lang w:val="ca-ES"/>
+        </w:rPr>
+        <w:t xml:space="preserve">a un ritme molt més accelerat que els salaris de la població. </w:t>
+      </w:r>
+      <w:r>
+        <w:rPr>
+          <w:bCs/>
+          <w:lang w:val="ca-ES"/>
+        </w:rPr>
+        <w:t>Aquest fet augmenta la vulnerabilitat de moltes famílies, que veuen com els preus de lloguer queden</w:t>
+      </w:r>
+      <w:r>
+        <w:rPr>
+          <w:bCs/>
+          <w:lang w:val="ca-ES"/>
+        </w:rPr>
+        <w:t xml:space="preserve"> lluny o</w:t>
+      </w:r>
+      <w:r>
+        <w:rPr>
+          <w:bCs/>
+          <w:lang w:val="ca-ES"/>
+        </w:rPr>
+        <w:t xml:space="preserve"> fora de l’abast del seu poder adquisitiu, i posen en risc el seu dret fonamental d’accés a l’habitatge</w:t>
+      </w:r>
+      <w:r>
+        <w:rPr>
+          <w:bCs/>
+          <w:lang w:val="ca-ES"/>
+        </w:rPr>
+        <w:t xml:space="preserve"> [1]</w:t>
+      </w:r>
+      <w:r>
+        <w:rPr>
+          <w:bCs/>
+          <w:lang w:val="ca-ES"/>
+        </w:rPr>
+        <w:t>. En aquest context, el preu del lloguer pren una rellevància especial, ja que pot representar un indicador de risc i exclusió social.</w:t>
+      </w:r>
+    </w:p>
+    <w:p>
+      <w:pPr>
+        <w:spacing w:line="276" w:lineRule="auto"/>
+        <w:jc w:val="both"/>
+        <w:rPr>
+          <w:bCs/>
+          <w:lang w:val="ca-ES"/>
+        </w:rPr>
+      </w:pPr>
+      <w:r>
+        <w:rPr>
+          <w:bCs/>
+          <w:lang w:val="ca-ES"/>
+        </w:rPr>
+        <w:t>El conjunt de dades que presentem conté, a més del preu de lloguer, informació sobre la localització geogràfica de cada pis (Girona, Tarragona, Lleida, Barcelona; i barri dins d’aquestes ciutats) i sobre les seves característiques bàsiques (nombre d’habitacions, nombre de banys, m2). Així doncs, aquestes dades permeten estudiar com afecten la zona geogràfica i les característiques estructurals dels pisos al seu preu de lloguer.</w:t>
+      </w:r>
+    </w:p>
+    <w:p>
+      <w:pPr>
+        <w:spacing w:line="276" w:lineRule="auto"/>
+        <w:jc w:val="both"/>
+        <w:rPr>
+          <w:bCs/>
+          <w:lang w:val="ca-ES"/>
+        </w:rPr>
+      </w:pPr>
+      <w:r>
+        <w:rPr>
+          <w:bCs/>
+          <w:lang w:val="ca-ES"/>
+        </w:rPr>
+        <w:t>En resum, les principals preguntes que pot respondre aquest conjunt de dades són les següents:</w:t>
+      </w:r>
+    </w:p>
+    <w:p>
+      <w:pPr>
+        <w:pStyle w:val="Prrafodelista"/>
+        <w:numPr>
+          <w:ilvl w:val="0"/>
+          <w:numId w:val="2"/>
+        </w:numPr>
+        <w:spacing w:line="276" w:lineRule="auto"/>
+        <w:jc w:val="both"/>
+        <w:rPr>
+          <w:bCs/>
+          <w:lang w:val="ca-ES"/>
+        </w:rPr>
+      </w:pPr>
+      <w:r>
+        <w:rPr>
+          <w:bCs/>
+          <w:lang w:val="ca-ES"/>
+        </w:rPr>
+        <w:t>Quin és l’estat del preu de l’habitatge?</w:t>
+      </w:r>
+    </w:p>
+    <w:p>
+      <w:pPr>
+        <w:pStyle w:val="Prrafodelista"/>
+        <w:numPr>
+          <w:ilvl w:val="0"/>
+          <w:numId w:val="2"/>
+        </w:numPr>
+        <w:spacing w:line="276" w:lineRule="auto"/>
+        <w:jc w:val="both"/>
+        <w:rPr>
+          <w:bCs/>
+          <w:lang w:val="ca-ES"/>
+        </w:rPr>
+      </w:pPr>
+      <w:r>
+        <w:rPr>
+          <w:bCs/>
+          <w:lang w:val="ca-ES"/>
+        </w:rPr>
+        <w:t>Com varia el preu de lloguer segons zona geogràfica?</w:t>
+      </w:r>
+    </w:p>
+    <w:p>
+      <w:pPr>
+        <w:pStyle w:val="Prrafodelista"/>
+        <w:numPr>
+          <w:ilvl w:val="0"/>
+          <w:numId w:val="2"/>
+        </w:numPr>
+        <w:spacing w:line="276" w:lineRule="auto"/>
+        <w:jc w:val="both"/>
+        <w:rPr>
+          <w:bCs/>
+          <w:lang w:val="ca-ES"/>
+        </w:rPr>
+      </w:pPr>
+      <w:r>
+        <w:rPr>
+          <w:bCs/>
+          <w:lang w:val="ca-ES"/>
+        </w:rPr>
+        <w:t>Quines característiques estructurals dels pisos determinen el preu del lloguer?</w:t>
+      </w:r>
+    </w:p>
+    <w:p>
+      <w:pPr>
+        <w:spacing w:line="276" w:lineRule="auto"/>
+        <w:jc w:val="both"/>
+        <w:rPr>
+          <w:bCs/>
+          <w:lang w:val="ca-ES"/>
+        </w:rPr>
+      </w:pPr>
+    </w:p>
+    <w:p>
+      <w:pPr>
+        <w:spacing w:line="276" w:lineRule="auto"/>
+        <w:jc w:val="both"/>
+        <w:rPr>
+          <w:bCs/>
+          <w:lang w:val="ca-ES"/>
+        </w:rPr>
+      </w:pPr>
+      <w:r>
+        <w:rPr>
+          <w:bCs/>
+          <w:lang w:val="ca-ES"/>
+        </w:rPr>
+        <w:t xml:space="preserve">Més enllà d’aquest data set, el web </w:t>
+      </w:r>
+      <w:proofErr w:type="spellStart"/>
+      <w:r>
+        <w:rPr>
+          <w:bCs/>
+          <w:lang w:val="ca-ES"/>
+        </w:rPr>
+        <w:t>scraper</w:t>
+      </w:r>
+      <w:proofErr w:type="spellEnd"/>
+      <w:r>
+        <w:rPr>
+          <w:bCs/>
+          <w:lang w:val="ca-ES"/>
+        </w:rPr>
+        <w:t xml:space="preserve"> desenvolupat és una eina pot servir per actualitzar les dades en el temps i fer un seguiment de l’evolució dels preus del lloguer.</w:t>
+      </w:r>
+    </w:p>
+    <w:p>
+      <w:pPr>
+        <w:spacing w:line="276" w:lineRule="auto"/>
+        <w:jc w:val="both"/>
+        <w:rPr>
+          <w:b/>
+          <w:sz w:val="28"/>
+          <w:szCs w:val="28"/>
+          <w:lang w:val="ca-ES"/>
+        </w:rPr>
+      </w:pPr>
+    </w:p>
+    <w:p>
+      <w:pPr>
+        <w:spacing w:line="276" w:lineRule="auto"/>
+        <w:jc w:val="both"/>
+        <w:rPr>
+          <w:b/>
+          <w:sz w:val="28"/>
+          <w:szCs w:val="28"/>
+          <w:lang w:val="ca-ES"/>
+        </w:rPr>
+      </w:pPr>
+    </w:p>
+    <w:p>
+      <w:pPr>
+        <w:spacing w:line="276" w:lineRule="auto"/>
+        <w:jc w:val="both"/>
+        <w:rPr>
+          <w:b/>
+          <w:sz w:val="28"/>
+          <w:szCs w:val="28"/>
+          <w:lang w:val="ca-ES"/>
+        </w:rPr>
+      </w:pPr>
+    </w:p>
+    <w:p>
+      <w:pPr>
+        <w:spacing w:line="276" w:lineRule="auto"/>
+        <w:jc w:val="both"/>
+        <w:rPr>
+          <w:b/>
+          <w:sz w:val="28"/>
+          <w:szCs w:val="28"/>
+          <w:lang w:val="ca-ES"/>
+        </w:rPr>
+      </w:pPr>
+    </w:p>
+    <w:p>
+      <w:pPr>
+        <w:spacing w:line="276" w:lineRule="auto"/>
+        <w:jc w:val="both"/>
+        <w:rPr>
+          <w:b/>
+          <w:sz w:val="28"/>
+          <w:szCs w:val="28"/>
+          <w:lang w:val="ca-ES"/>
+        </w:rPr>
+      </w:pPr>
+    </w:p>
+    <w:p>
+      <w:pPr>
+        <w:spacing w:line="276" w:lineRule="auto"/>
+        <w:jc w:val="both"/>
+        <w:rPr>
+          <w:b/>
+          <w:sz w:val="28"/>
+          <w:szCs w:val="28"/>
+          <w:lang w:val="ca-ES"/>
+        </w:rPr>
+      </w:pPr>
+      <w:r>
+        <w:rPr>
+          <w:b/>
+          <w:sz w:val="28"/>
+          <w:szCs w:val="28"/>
+          <w:lang w:val="ca-ES"/>
+        </w:rPr>
+        <w:lastRenderedPageBreak/>
         <w:t>Context. Explicar en quin context s'ha recol·lectat la informació. Explicar per què el lloc web triat proporciona aquesta informació.   </w:t>
       </w:r>
@@ -537,8 +936,1315 @@
           <w:lang w:val="ca-ES"/>
         </w:rPr>
       </w:pPr>
+    </w:p>
+    <w:p>
+      <w:pPr>
+        <w:spacing w:line="276" w:lineRule="auto"/>
+        <w:jc w:val="both"/>
+        <w:rPr>
+          <w:b/>
+          <w:sz w:val="28"/>
+          <w:szCs w:val="28"/>
+          <w:lang w:val="ca-ES"/>
+        </w:rPr>
+      </w:pPr>
+      <w:r>
+        <w:rPr>
+          <w:b/>
+          <w:sz w:val="28"/>
+          <w:szCs w:val="28"/>
+          <w:lang w:val="ca-ES"/>
+        </w:rPr>
+        <w:t>Contingut. Explicar els camps que inclou el data set, el període de temps de les dades i com s’ha recollit</w:t>
+      </w:r>
+    </w:p>
+    <w:p>
+      <w:pPr>
+        <w:spacing w:line="276" w:lineRule="auto"/>
+        <w:jc w:val="both"/>
+        <w:rPr>
+          <w:b/>
+          <w:sz w:val="28"/>
+          <w:szCs w:val="28"/>
+          <w:lang w:val="ca-ES"/>
+        </w:rPr>
+      </w:pPr>
+    </w:p>
+    <w:p>
+      <w:pPr>
+        <w:spacing w:line="276" w:lineRule="auto"/>
+        <w:jc w:val="both"/>
+        <w:rPr>
+          <w:lang w:val="ca-ES"/>
+        </w:rPr>
+      </w:pPr>
+      <w:r>
+        <w:rPr>
+          <w:lang w:val="ca-ES"/>
+        </w:rPr>
+        <w:t>Els camps que</w:t>
+      </w:r>
+      <w:r>
+        <w:rPr>
+          <w:lang w:val="ca-ES"/>
+        </w:rPr>
+        <w:t xml:space="preserve"> inclou el data set són:</w:t>
+      </w:r>
+    </w:p>
+    <w:p>
+      <w:pPr>
+        <w:spacing w:line="276" w:lineRule="auto"/>
+        <w:jc w:val="both"/>
+        <w:rPr>
+          <w:lang w:val="ca-ES"/>
+        </w:rPr>
+      </w:pPr>
+    </w:p>
+    <w:p>
+      <w:pPr>
+        <w:spacing w:line="276" w:lineRule="auto"/>
+        <w:jc w:val="both"/>
+        <w:rPr>
+          <w:lang w:val="ca-ES"/>
+        </w:rPr>
+      </w:pPr>
+      <w:r>
+        <w:rPr>
+          <w:b/>
+          <w:lang w:val="ca-ES"/>
+        </w:rPr>
+        <w:t>- c</w:t>
+      </w:r>
+      <w:r>
+        <w:rPr>
+          <w:b/>
+          <w:lang w:val="ca-ES"/>
+        </w:rPr>
+        <w:t xml:space="preserve">iutat: </w:t>
+      </w:r>
+      <w:r>
+        <w:rPr>
+          <w:lang w:val="ca-ES"/>
+        </w:rPr>
+        <w:t>Ciutat on es troba l’habitatge de lloguer. Com que hem decidit fer les capitals de província de Catalunya pot prendre els valors Barcelona, Girona, Lleida o Tarragona.</w:t>
+      </w:r>
+    </w:p>
+    <w:p>
+      <w:pPr>
+        <w:spacing w:line="276" w:lineRule="auto"/>
+        <w:jc w:val="both"/>
+        <w:rPr>
+          <w:lang w:val="ca-ES"/>
+        </w:rPr>
+      </w:pPr>
+    </w:p>
+    <w:p>
+      <w:pPr>
+        <w:spacing w:line="276" w:lineRule="auto"/>
+        <w:jc w:val="both"/>
+        <w:rPr>
+          <w:lang w:val="ca-ES"/>
+        </w:rPr>
+      </w:pPr>
+      <w:r>
+        <w:rPr>
+          <w:b/>
+          <w:lang w:val="ca-ES"/>
+        </w:rPr>
+        <w:t>- p</w:t>
+      </w:r>
+      <w:r>
+        <w:rPr>
+          <w:b/>
+          <w:lang w:val="ca-ES"/>
+        </w:rPr>
+        <w:t xml:space="preserve">àgina: </w:t>
+      </w:r>
+      <w:r>
+        <w:rPr>
+          <w:lang w:val="ca-ES"/>
+        </w:rPr>
+        <w:t xml:space="preserve">La pàgina on es trobava l’anunci en el moment de fer </w:t>
+      </w:r>
+      <w:proofErr w:type="spellStart"/>
+      <w:r>
+        <w:rPr>
+          <w:lang w:val="ca-ES"/>
+        </w:rPr>
+        <w:t>l’scraping</w:t>
+      </w:r>
+      <w:proofErr w:type="spellEnd"/>
+      <w:r>
+        <w:rPr>
+          <w:lang w:val="ca-ES"/>
+        </w:rPr>
+        <w:t xml:space="preserve">. Com que hi ha 20 anuncis per pàgina, cada 20 anuncis canvia de nom. </w:t>
+      </w:r>
+    </w:p>
+    <w:p>
+      <w:pPr>
+        <w:spacing w:line="276" w:lineRule="auto"/>
+        <w:jc w:val="both"/>
+        <w:rPr>
+          <w:lang w:val="ca-ES"/>
+        </w:rPr>
+      </w:pPr>
+    </w:p>
+    <w:p>
+      <w:pPr>
+        <w:spacing w:line="276" w:lineRule="auto"/>
+        <w:jc w:val="both"/>
+        <w:rPr>
+          <w:lang w:val="ca-ES"/>
+        </w:rPr>
+      </w:pPr>
+      <w:r>
+        <w:rPr>
+          <w:b/>
+          <w:lang w:val="ca-ES"/>
+        </w:rPr>
+        <w:t>- z</w:t>
+      </w:r>
+      <w:r>
+        <w:rPr>
+          <w:b/>
+          <w:lang w:val="ca-ES"/>
+        </w:rPr>
+        <w:t xml:space="preserve">ona: </w:t>
+      </w:r>
+      <w:r>
+        <w:rPr>
+          <w:lang w:val="ca-ES"/>
+        </w:rPr>
+        <w:t>Zona de la ciutat on es troba l’habitatge, generalment nom del barri.</w:t>
+      </w:r>
+    </w:p>
+    <w:p>
+      <w:pPr>
+        <w:spacing w:line="276" w:lineRule="auto"/>
+        <w:jc w:val="both"/>
+        <w:rPr>
+          <w:lang w:val="ca-ES"/>
+        </w:rPr>
+      </w:pPr>
+    </w:p>
+    <w:p>
+      <w:pPr>
+        <w:spacing w:line="276" w:lineRule="auto"/>
+        <w:jc w:val="both"/>
+        <w:rPr>
+          <w:lang w:val="ca-ES"/>
+        </w:rPr>
+      </w:pPr>
+      <w:r>
+        <w:rPr>
+          <w:b/>
+          <w:lang w:val="ca-ES"/>
+        </w:rPr>
+        <w:t xml:space="preserve">- </w:t>
+      </w:r>
+      <w:r>
+        <w:rPr>
+          <w:b/>
+          <w:lang w:val="ca-ES"/>
+        </w:rPr>
+        <w:t xml:space="preserve">carrer: </w:t>
+      </w:r>
+      <w:r>
+        <w:rPr>
+          <w:lang w:val="ca-ES"/>
+        </w:rPr>
+        <w:t>Nom del carrer on es troba l’habitatge.</w:t>
+      </w:r>
+    </w:p>
+    <w:p>
+      <w:pPr>
+        <w:spacing w:line="276" w:lineRule="auto"/>
+        <w:jc w:val="both"/>
+        <w:rPr>
+          <w:lang w:val="ca-ES"/>
+        </w:rPr>
+      </w:pPr>
+    </w:p>
+    <w:p>
+      <w:pPr>
+        <w:spacing w:line="276" w:lineRule="auto"/>
+        <w:jc w:val="both"/>
+        <w:rPr>
+          <w:lang w:val="ca-ES"/>
+        </w:rPr>
+      </w:pPr>
+      <w:r>
+        <w:rPr>
+          <w:b/>
+          <w:lang w:val="ca-ES"/>
+        </w:rPr>
+        <w:t xml:space="preserve">- preu: </w:t>
+      </w:r>
+      <w:r>
+        <w:rPr>
+          <w:lang w:val="ca-ES"/>
+        </w:rPr>
+        <w:t>Preu mensual a pagar pel lloguer de l’habitatge.</w:t>
+      </w:r>
+    </w:p>
+    <w:p>
+      <w:pPr>
+        <w:spacing w:line="276" w:lineRule="auto"/>
+        <w:jc w:val="both"/>
+        <w:rPr>
+          <w:lang w:val="ca-ES"/>
+        </w:rPr>
+      </w:pPr>
+    </w:p>
+    <w:p>
+      <w:pPr>
+        <w:spacing w:line="276" w:lineRule="auto"/>
+        <w:jc w:val="both"/>
+        <w:rPr>
+          <w:lang w:val="ca-ES"/>
+        </w:rPr>
+      </w:pPr>
+      <w:r>
+        <w:rPr>
+          <w:b/>
+          <w:lang w:val="ca-ES"/>
+        </w:rPr>
+        <w:t xml:space="preserve">- m2: </w:t>
+      </w:r>
+      <w:r>
+        <w:rPr>
+          <w:lang w:val="ca-ES"/>
+        </w:rPr>
+        <w:t xml:space="preserve">Metres quadrats de l’habitatge </w:t>
+      </w:r>
+    </w:p>
+    <w:p>
+      <w:pPr>
+        <w:spacing w:line="276" w:lineRule="auto"/>
+        <w:jc w:val="both"/>
+        <w:rPr>
+          <w:lang w:val="ca-ES"/>
+        </w:rPr>
+      </w:pPr>
+    </w:p>
+    <w:p>
+      <w:pPr>
+        <w:spacing w:line="276" w:lineRule="auto"/>
+        <w:jc w:val="both"/>
+        <w:rPr>
+          <w:lang w:val="ca-ES"/>
+        </w:rPr>
+      </w:pPr>
+      <w:r>
+        <w:rPr>
+          <w:lang w:val="ca-ES"/>
+        </w:rPr>
+        <w:t xml:space="preserve">- </w:t>
+      </w:r>
+      <w:r>
+        <w:rPr>
+          <w:b/>
+          <w:lang w:val="ca-ES"/>
+        </w:rPr>
+        <w:t xml:space="preserve">preu_m2: </w:t>
+      </w:r>
+      <w:r>
+        <w:rPr>
+          <w:lang w:val="ca-ES"/>
+        </w:rPr>
+        <w:t>Preu per metre quadrat de l’habitatge.</w:t>
+      </w:r>
+    </w:p>
+    <w:p>
+      <w:pPr>
+        <w:spacing w:line="276" w:lineRule="auto"/>
+        <w:jc w:val="both"/>
+        <w:rPr>
+          <w:lang w:val="ca-ES"/>
+        </w:rPr>
+      </w:pPr>
+    </w:p>
+    <w:p>
+      <w:pPr>
+        <w:spacing w:line="276" w:lineRule="auto"/>
+        <w:jc w:val="both"/>
+        <w:rPr>
+          <w:lang w:val="ca-ES"/>
+        </w:rPr>
+      </w:pPr>
+      <w:r>
+        <w:rPr>
+          <w:b/>
+          <w:lang w:val="ca-ES"/>
+        </w:rPr>
+        <w:t xml:space="preserve">- </w:t>
+      </w:r>
+      <w:proofErr w:type="spellStart"/>
+      <w:r>
+        <w:rPr>
+          <w:b/>
+          <w:lang w:val="ca-ES"/>
+        </w:rPr>
+        <w:t>nHab</w:t>
+      </w:r>
+      <w:proofErr w:type="spellEnd"/>
+      <w:r>
+        <w:rPr>
+          <w:b/>
+          <w:lang w:val="ca-ES"/>
+        </w:rPr>
+        <w:t xml:space="preserve">: </w:t>
+      </w:r>
+      <w:r>
+        <w:rPr>
+          <w:lang w:val="ca-ES"/>
+        </w:rPr>
+        <w:t>Nombre d’habitacions de l’habitatge</w:t>
+      </w:r>
+    </w:p>
+    <w:p>
+      <w:pPr>
+        <w:spacing w:line="276" w:lineRule="auto"/>
+        <w:jc w:val="both"/>
+        <w:rPr>
+          <w:lang w:val="ca-ES"/>
+        </w:rPr>
+      </w:pPr>
+    </w:p>
+    <w:p>
+      <w:pPr>
+        <w:spacing w:line="276" w:lineRule="auto"/>
+        <w:jc w:val="both"/>
+        <w:rPr>
+          <w:lang w:val="ca-ES"/>
+        </w:rPr>
+      </w:pPr>
+      <w:r>
+        <w:rPr>
+          <w:b/>
+          <w:lang w:val="ca-ES"/>
+        </w:rPr>
+        <w:t xml:space="preserve">- </w:t>
+      </w:r>
+      <w:proofErr w:type="spellStart"/>
+      <w:r>
+        <w:rPr>
+          <w:b/>
+          <w:lang w:val="ca-ES"/>
+        </w:rPr>
+        <w:t>nBanys</w:t>
+      </w:r>
+      <w:proofErr w:type="spellEnd"/>
+      <w:r>
+        <w:rPr>
+          <w:b/>
+          <w:lang w:val="ca-ES"/>
+        </w:rPr>
+        <w:t xml:space="preserve">: </w:t>
+      </w:r>
+      <w:r>
+        <w:rPr>
+          <w:lang w:val="ca-ES"/>
+        </w:rPr>
+        <w:t>Nombre de banys de l’habitatge.</w:t>
+      </w:r>
+    </w:p>
+    <w:p>
+      <w:pPr>
+        <w:spacing w:line="276" w:lineRule="auto"/>
+        <w:jc w:val="both"/>
+        <w:rPr>
+          <w:lang w:val="ca-ES"/>
+        </w:rPr>
+      </w:pPr>
+    </w:p>
+    <w:p>
+      <w:pPr>
+        <w:spacing w:line="276" w:lineRule="auto"/>
+        <w:jc w:val="both"/>
+        <w:rPr>
+          <w:lang w:val="ca-ES"/>
+        </w:rPr>
+      </w:pPr>
+      <w:r>
+        <w:rPr>
+          <w:lang w:val="ca-ES"/>
+        </w:rPr>
+        <w:t>Per recollir aquestes dades hem plantejat un bucle sobre cada capital de província, dins aquest, un bucle sobre cada pàgina d’anuncis i, dins d’aquest, un bucle sobre cada anunci d’habitatge de lloguer. A partir d’aquí recollim tota la informació que ens interessa de cada anunci (per cada pàgina i cada capital de província).</w:t>
+      </w:r>
+    </w:p>
+    <w:p>
+      <w:pPr>
+        <w:spacing w:line="276" w:lineRule="auto"/>
+        <w:jc w:val="both"/>
+        <w:rPr>
+          <w:b/>
+          <w:sz w:val="28"/>
+          <w:szCs w:val="28"/>
+          <w:lang w:val="ca-ES"/>
+        </w:rPr>
+      </w:pPr>
+    </w:p>
+    <w:p>
+      <w:pPr>
+        <w:spacing w:line="276" w:lineRule="auto"/>
+        <w:jc w:val="both"/>
+        <w:rPr>
+          <w:b/>
+          <w:sz w:val="28"/>
+          <w:szCs w:val="28"/>
+          <w:lang w:val="ca-ES"/>
+        </w:rPr>
+      </w:pPr>
+      <w:r>
+        <w:rPr>
+          <w:b/>
+          <w:sz w:val="28"/>
+          <w:szCs w:val="28"/>
+          <w:lang w:val="ca-ES"/>
+        </w:rPr>
+        <w:lastRenderedPageBreak/>
+        <w:t>Llicència. Seleccionar una d’aquestes llicències pel data set resultant i explicar el motiu de la seva selecció</w:t>
+      </w:r>
+    </w:p>
+    <w:p>
+      <w:pPr>
+        <w:spacing w:line="276" w:lineRule="auto"/>
+        <w:jc w:val="both"/>
+        <w:rPr>
+          <w:b/>
+          <w:sz w:val="28"/>
+          <w:szCs w:val="28"/>
+          <w:lang w:val="ca-ES"/>
+        </w:rPr>
+      </w:pPr>
+    </w:p>
+    <w:p>
+      <w:pPr>
+        <w:rPr>
+          <w:bCs/>
+          <w:color w:val="0000FF" w:themeColor="hyperlink"/>
+          <w:u w:val="single"/>
+          <w:lang w:val="en-GB"/>
+        </w:rPr>
+      </w:pPr>
+      <w:r>
+        <w:rPr>
+          <w:lang w:val="ca-ES"/>
+        </w:rPr>
+        <w:t xml:space="preserve">Per seleccionar una llicència hem tingut en compte que les dades que hi ha al nostre data set no son nostres sinó de l’empresa que les facilita. Per això ens hem decantat cap a la llicència </w:t>
+      </w:r>
+      <w:r>
+        <w:rPr>
+          <w:b/>
+          <w:lang w:val="ca-ES"/>
+        </w:rPr>
+        <w:t xml:space="preserve">CC BY-NC-SA 4.0 </w:t>
+      </w:r>
+      <w:proofErr w:type="spellStart"/>
+      <w:r>
+        <w:rPr>
+          <w:b/>
+          <w:lang w:val="ca-ES"/>
+        </w:rPr>
+        <w:t>License</w:t>
+      </w:r>
+      <w:proofErr w:type="spellEnd"/>
+      <w:r>
+        <w:rPr>
+          <w:b/>
+          <w:lang w:val="ca-ES"/>
+        </w:rPr>
+        <w:t xml:space="preserve"> </w:t>
+      </w:r>
+      <w:r>
+        <w:rPr>
+          <w:lang w:val="ca-ES"/>
+        </w:rPr>
+        <w:t>ja que impl</w:t>
+      </w:r>
+      <w:r>
+        <w:rPr>
+          <w:lang w:val="ca-ES"/>
+        </w:rPr>
+        <w:t xml:space="preserve">ica donar crèdit a l’origen de dades (en aquest cas </w:t>
+      </w:r>
+      <w:hyperlink r:id="rId7" w:history="1">
+        <w:r>
+          <w:rPr>
+            <w:rStyle w:val="Hipervnculo"/>
+            <w:bCs/>
+            <w:lang w:val="en-GB"/>
+          </w:rPr>
+          <w:t>www.tucasa.com</w:t>
+        </w:r>
+      </w:hyperlink>
+      <w:r>
+        <w:rPr>
+          <w:bCs/>
+          <w:lang w:val="ca-ES"/>
+        </w:rPr>
+        <w:t>) i a més en limita l’ús comercial.</w:t>
+      </w:r>
+      <w:r>
+        <w:rPr>
+          <w:bCs/>
+          <w:lang w:val="en-GB"/>
+        </w:rPr>
+        <w:t xml:space="preserve"> </w:t>
+      </w:r>
+    </w:p>
+    <w:p>
+      <w:pPr>
+        <w:spacing w:line="276" w:lineRule="auto"/>
+        <w:jc w:val="both"/>
+        <w:rPr>
+          <w:b/>
+          <w:sz w:val="28"/>
+          <w:szCs w:val="28"/>
+          <w:lang w:val="ca-ES"/>
+        </w:rPr>
+      </w:pPr>
+    </w:p>
+    <w:p>
+      <w:pPr>
+        <w:spacing w:line="276" w:lineRule="auto"/>
+        <w:jc w:val="both"/>
+        <w:rPr>
+          <w:b/>
+          <w:sz w:val="28"/>
+          <w:szCs w:val="28"/>
+          <w:lang w:val="ca-ES"/>
+        </w:rPr>
+      </w:pPr>
+    </w:p>
+    <w:p>
+      <w:pPr>
+        <w:rPr>
+          <w:b/>
+          <w:sz w:val="28"/>
+          <w:szCs w:val="28"/>
+          <w:lang w:val="ca-ES"/>
+        </w:rPr>
+      </w:pPr>
+      <w:r>
+        <w:rPr>
+          <w:b/>
+          <w:sz w:val="28"/>
+          <w:szCs w:val="28"/>
+          <w:lang w:val="ca-ES"/>
+        </w:rPr>
+        <w:t xml:space="preserve">Enllaç del data set a </w:t>
+      </w:r>
+      <w:proofErr w:type="spellStart"/>
+      <w:r>
+        <w:rPr>
+          <w:b/>
+          <w:sz w:val="28"/>
+          <w:szCs w:val="28"/>
+          <w:lang w:val="ca-ES"/>
+        </w:rPr>
+        <w:t>Zenodo</w:t>
+      </w:r>
+      <w:proofErr w:type="spellEnd"/>
+    </w:p>
+    <w:p>
+      <w:pPr>
+        <w:rPr>
+          <w:bCs/>
+          <w:lang w:val="en-GB"/>
+        </w:rPr>
+      </w:pPr>
+    </w:p>
+    <w:p>
+      <w:pPr>
+        <w:rPr>
+          <w:b/>
+          <w:bCs/>
+          <w:lang w:val="ca-ES"/>
+        </w:rPr>
+      </w:pPr>
+      <w:proofErr w:type="spellStart"/>
+      <w:r>
+        <w:rPr>
+          <w:b/>
+          <w:bCs/>
+          <w:lang w:val="ca-ES"/>
+        </w:rPr>
+        <w:t>Rental</w:t>
+      </w:r>
+      <w:proofErr w:type="spellEnd"/>
+      <w:r>
+        <w:rPr>
+          <w:b/>
+          <w:bCs/>
+          <w:lang w:val="ca-ES"/>
+        </w:rPr>
+        <w:t xml:space="preserve"> </w:t>
+      </w:r>
+      <w:proofErr w:type="spellStart"/>
+      <w:r>
+        <w:rPr>
+          <w:b/>
+          <w:bCs/>
+          <w:lang w:val="ca-ES"/>
+        </w:rPr>
+        <w:t>housing</w:t>
+      </w:r>
+      <w:proofErr w:type="spellEnd"/>
+      <w:r>
+        <w:rPr>
+          <w:b/>
+          <w:bCs/>
+          <w:lang w:val="ca-ES"/>
+        </w:rPr>
+        <w:t xml:space="preserve"> </w:t>
+      </w:r>
+      <w:proofErr w:type="spellStart"/>
+      <w:r>
+        <w:rPr>
+          <w:b/>
+          <w:bCs/>
+          <w:lang w:val="ca-ES"/>
+        </w:rPr>
+        <w:t>market</w:t>
+      </w:r>
+      <w:proofErr w:type="spellEnd"/>
+      <w:r>
+        <w:rPr>
+          <w:b/>
+          <w:bCs/>
+          <w:lang w:val="ca-ES"/>
+        </w:rPr>
+        <w:t xml:space="preserve"> in </w:t>
+      </w:r>
+      <w:proofErr w:type="spellStart"/>
+      <w:r>
+        <w:rPr>
+          <w:b/>
+          <w:bCs/>
+          <w:lang w:val="ca-ES"/>
+        </w:rPr>
+        <w:t>Catalonia</w:t>
+      </w:r>
+      <w:proofErr w:type="spellEnd"/>
+      <w:r>
+        <w:rPr>
+          <w:b/>
+          <w:bCs/>
+          <w:lang w:val="ca-ES"/>
+        </w:rPr>
+        <w:t xml:space="preserve"> in </w:t>
+      </w:r>
+      <w:proofErr w:type="spellStart"/>
+      <w:r>
+        <w:rPr>
+          <w:b/>
+          <w:bCs/>
+          <w:lang w:val="ca-ES"/>
+        </w:rPr>
+        <w:t>April</w:t>
+      </w:r>
+      <w:proofErr w:type="spellEnd"/>
+      <w:r>
+        <w:rPr>
+          <w:b/>
+          <w:bCs/>
+          <w:lang w:val="ca-ES"/>
+        </w:rPr>
+        <w:t xml:space="preserve"> 2020</w:t>
+      </w:r>
+    </w:p>
+    <w:p>
+      <w:pPr>
+        <w:rPr>
+          <w:bCs/>
+          <w:lang w:val="en-GB"/>
+        </w:rPr>
+      </w:pPr>
+      <w:r>
+        <w:rPr>
+          <w:bCs/>
+          <w:lang w:val="en-GB"/>
+        </w:rPr>
+        <w:t xml:space="preserve">This data set includes a snapshot of the </w:t>
+      </w:r>
+      <w:r>
+        <w:rPr>
+          <w:bCs/>
+          <w:lang w:val="en-GB"/>
+        </w:rPr>
+        <w:t>s</w:t>
+      </w:r>
+      <w:r>
+        <w:rPr>
+          <w:bCs/>
+          <w:lang w:val="en-GB"/>
+        </w:rPr>
+        <w:t>tate of the rental housing market in Catalonia</w:t>
+      </w:r>
+      <w:r>
+        <w:rPr>
+          <w:bCs/>
+          <w:lang w:val="en-GB"/>
+        </w:rPr>
+        <w:t xml:space="preserve"> (Spain)</w:t>
+      </w:r>
+      <w:r>
+        <w:rPr>
+          <w:bCs/>
+          <w:lang w:val="en-GB"/>
+        </w:rPr>
+        <w:t xml:space="preserve"> on</w:t>
+      </w:r>
+      <w:r>
+        <w:rPr>
+          <w:bCs/>
+          <w:lang w:val="en-GB"/>
+        </w:rPr>
+        <w:t xml:space="preserve"> the</w:t>
+      </w:r>
+      <w:r>
+        <w:rPr>
+          <w:bCs/>
+          <w:lang w:val="en-GB"/>
+        </w:rPr>
+        <w:t xml:space="preserve"> </w:t>
+      </w:r>
+      <w:proofErr w:type="spellStart"/>
+      <w:r>
+        <w:rPr>
+          <w:bCs/>
+          <w:lang w:val="en-GB"/>
+        </w:rPr>
+        <w:t>XXth</w:t>
+      </w:r>
+      <w:proofErr w:type="spellEnd"/>
+      <w:r>
+        <w:rPr>
+          <w:bCs/>
+          <w:lang w:val="en-GB"/>
+        </w:rPr>
+        <w:t xml:space="preserve"> April 2020. The data was obtained using a web scraping tool on the real estate website </w:t>
+      </w:r>
+      <w:hyperlink r:id="rId8" w:history="1">
+        <w:r>
+          <w:rPr>
+            <w:rStyle w:val="Hipervnculo"/>
+            <w:bCs/>
+            <w:lang w:val="en-GB"/>
+          </w:rPr>
+          <w:t>www.tucasa.com</w:t>
+        </w:r>
+      </w:hyperlink>
+      <w:r>
+        <w:rPr>
+          <w:bCs/>
+          <w:lang w:val="en-GB"/>
+        </w:rPr>
+        <w:t>. The web scraper collected data on price, square metres, price per square metre, number of rooms, number of bathrooms, neighbourhood and city</w:t>
+      </w:r>
+      <w:r>
+        <w:rPr>
+          <w:bCs/>
+          <w:lang w:val="en-GB"/>
+        </w:rPr>
+        <w:t xml:space="preserve">; in the four main cities of Catalonia (Barcelona, Girona, Lleida and Tarragona). The web scraping code can be found in the following git repository: </w:t>
+      </w:r>
+      <w:hyperlink r:id="rId9" w:history="1">
+        <w:r>
+          <w:rPr>
+            <w:rStyle w:val="Hipervnculo"/>
+            <w:bCs/>
+            <w:lang w:val="en-GB"/>
+          </w:rPr>
+          <w:t>www.github.com/scraper-preus-lloguer</w:t>
+        </w:r>
+      </w:hyperlink>
+    </w:p>
+    <w:p>
+      <w:pPr>
+        <w:rPr>
+          <w:bCs/>
+          <w:lang w:val="en-GB"/>
+        </w:rPr>
+      </w:pPr>
+    </w:p>
+    <w:p>
+      <w:pPr>
+        <w:rPr>
+          <w:b/>
+          <w:sz w:val="28"/>
+          <w:szCs w:val="28"/>
+          <w:lang w:val="ca-ES"/>
+        </w:rPr>
+      </w:pPr>
+    </w:p>
+    <w:p>
+      <w:pPr>
+        <w:rPr>
+          <w:b/>
+          <w:sz w:val="28"/>
+          <w:szCs w:val="28"/>
+          <w:lang w:val="ca-ES"/>
+        </w:rPr>
+      </w:pPr>
+      <w:r>
+        <w:rPr>
+          <w:b/>
+          <w:sz w:val="28"/>
+          <w:szCs w:val="28"/>
+          <w:lang w:val="ca-ES"/>
+        </w:rPr>
+        <w:t xml:space="preserve">DOI </w:t>
+      </w:r>
+      <w:proofErr w:type="spellStart"/>
+      <w:r>
+        <w:rPr>
+          <w:b/>
+          <w:sz w:val="28"/>
+          <w:szCs w:val="28"/>
+          <w:lang w:val="ca-ES"/>
+        </w:rPr>
+        <w:t>github</w:t>
+      </w:r>
+      <w:proofErr w:type="spellEnd"/>
+    </w:p>
+    <w:p>
+      <w:pPr>
+        <w:rPr>
+          <w:b/>
+          <w:sz w:val="28"/>
+          <w:szCs w:val="28"/>
+          <w:lang w:val="ca-ES"/>
+        </w:rPr>
+      </w:pPr>
+    </w:p>
+    <w:p>
+      <w:pPr>
+        <w:rPr>
+          <w:b/>
+          <w:sz w:val="28"/>
+          <w:szCs w:val="28"/>
+          <w:lang w:val="ca-ES"/>
+        </w:rPr>
+      </w:pPr>
+    </w:p>
+    <w:p>
+      <w:pPr>
+        <w:spacing w:line="276" w:lineRule="auto"/>
+        <w:jc w:val="both"/>
+        <w:rPr>
+          <w:b/>
+          <w:sz w:val="28"/>
+          <w:szCs w:val="28"/>
+          <w:lang w:val="ca-ES"/>
+        </w:rPr>
+      </w:pPr>
+      <w:r>
+        <w:rPr>
+          <w:b/>
+          <w:sz w:val="28"/>
+          <w:szCs w:val="28"/>
+          <w:lang w:val="ca-ES"/>
+        </w:rPr>
+        <w:t xml:space="preserve">Codi. Adjuntar el codi amb el qual s’ha generat el data set, preferiblement en </w:t>
+      </w:r>
+      <w:proofErr w:type="spellStart"/>
+      <w:r>
+        <w:rPr>
+          <w:b/>
+          <w:sz w:val="28"/>
+          <w:szCs w:val="28"/>
+          <w:lang w:val="ca-ES"/>
+        </w:rPr>
+        <w:t>python</w:t>
+      </w:r>
+      <w:proofErr w:type="spellEnd"/>
+      <w:r>
+        <w:rPr>
+          <w:b/>
+          <w:sz w:val="28"/>
+          <w:szCs w:val="28"/>
+          <w:lang w:val="ca-ES"/>
+        </w:rPr>
+        <w:t xml:space="preserve"> o, alternativament, en R.</w:t>
+      </w:r>
+    </w:p>
+    <w:p>
+      <w:pPr>
+        <w:rPr>
+          <w:b/>
+          <w:sz w:val="28"/>
+          <w:szCs w:val="28"/>
+          <w:lang w:val="ca-ES"/>
+        </w:rPr>
+      </w:pPr>
+    </w:p>
+    <w:p>
+      <w:pPr>
+        <w:rPr>
+          <w:lang w:val="ca-ES"/>
+        </w:rPr>
+      </w:pPr>
+    </w:p>
+    <w:p>
+      <w:pPr>
+        <w:spacing w:line="276" w:lineRule="auto"/>
+        <w:jc w:val="both"/>
+        <w:rPr>
+          <w:b/>
+          <w:sz w:val="28"/>
+          <w:szCs w:val="28"/>
+          <w:lang w:val="ca-ES"/>
+        </w:rPr>
+      </w:pPr>
+      <w:r>
+        <w:rPr>
+          <w:b/>
+          <w:sz w:val="28"/>
+          <w:szCs w:val="28"/>
+          <w:lang w:val="ca-ES"/>
+        </w:rPr>
+        <w:t xml:space="preserve">Agraïments. Presentar el propietari del conjunt de dades. </w:t>
+      </w:r>
+    </w:p>
+    <w:p>
+      <w:pPr>
+        <w:spacing w:line="276" w:lineRule="auto"/>
+        <w:jc w:val="both"/>
+        <w:rPr>
+          <w:b/>
+          <w:sz w:val="28"/>
+          <w:szCs w:val="28"/>
+          <w:lang w:val="ca-ES"/>
+        </w:rPr>
+      </w:pPr>
+    </w:p>
+    <w:p>
+      <w:pPr>
+        <w:spacing w:line="276" w:lineRule="auto"/>
+        <w:jc w:val="both"/>
+        <w:rPr>
+          <w:lang w:val="ca-ES"/>
+        </w:rPr>
+      </w:pPr>
+      <w:r>
+        <w:rPr>
+          <w:lang w:val="ca-ES"/>
+        </w:rPr>
+        <w:t xml:space="preserve">Agraïm a l’empresa propietària de les dades tucasa.com, pàgina d’anuncis de compra i lloguers d’habitatges (i d’espais i terrenys en general) de tota Espanya. </w:t>
+      </w:r>
+    </w:p>
+    <w:p>
+      <w:pPr>
+        <w:spacing w:line="276" w:lineRule="auto"/>
+        <w:jc w:val="both"/>
+        <w:rPr>
+          <w:b/>
+          <w:sz w:val="28"/>
+          <w:szCs w:val="28"/>
+          <w:lang w:val="ca-ES"/>
+        </w:rPr>
+      </w:pPr>
+    </w:p>
+    <w:p>
+      <w:pPr>
+        <w:spacing w:line="276" w:lineRule="auto"/>
+        <w:jc w:val="both"/>
+        <w:rPr>
+          <w:b/>
+          <w:sz w:val="28"/>
+          <w:szCs w:val="28"/>
+          <w:lang w:val="ca-ES"/>
+        </w:rPr>
+      </w:pPr>
+      <w:r>
+        <w:rPr>
+          <w:b/>
+          <w:sz w:val="28"/>
+          <w:szCs w:val="28"/>
+          <w:lang w:val="ca-ES"/>
+        </w:rPr>
+        <w:t>Es necessari incloure cites de recerca o anàlisi anteriors (si n’hi ha).</w:t>
+      </w:r>
+    </w:p>
+    <w:p>
+      <w:pPr>
+        <w:rPr>
+          <w:lang w:val="ca-ES"/>
+        </w:rPr>
+      </w:pPr>
+    </w:p>
+    <w:p>
+      <w:pPr>
+        <w:rPr>
+          <w:lang w:val="ca-ES"/>
+        </w:rPr>
+      </w:pPr>
+      <w:r>
+        <w:rPr>
+          <w:lang w:val="ca-ES"/>
+        </w:rPr>
+        <w:t xml:space="preserve">[1] </w:t>
+      </w:r>
+      <w:hyperlink r:id="rId10" w:history="1">
+        <w:r>
+          <w:rPr>
+            <w:rStyle w:val="Hipervnculo"/>
+            <w:lang w:val="ca-ES"/>
+          </w:rPr>
+          <w:t>https://www.ccma.cat/324/expulsats-de-barcelona/</w:t>
+        </w:r>
+      </w:hyperlink>
+    </w:p>
+    <w:p>
+      <w:pPr>
+        <w:rPr>
+          <w:lang w:val="ca-ES"/>
+        </w:rPr>
+      </w:pPr>
+    </w:p>
+    <w:p>
+      <w:pPr>
+        <w:rPr>
+          <w:lang w:val="ca-ES"/>
+        </w:rPr>
+      </w:pPr>
+    </w:p>
+    <w:p>
+      <w:pPr>
+        <w:rPr>
+          <w:lang w:val="ca-ES"/>
+        </w:rPr>
+      </w:pPr>
+    </w:p>
+    <w:p>
+      <w:pPr>
+        <w:rPr>
+          <w:lang w:val="ca-ES"/>
+        </w:rPr>
+      </w:pPr>
+    </w:p>
+    <w:p>
+      <w:pPr>
+        <w:rPr>
+          <w:lang w:val="ca-ES"/>
+        </w:rPr>
+      </w:pPr>
       <w:bookmarkStart w:id="0" w:name="_GoBack"/>
       <w:bookmarkEnd w:id="0"/>
+    </w:p>
+    <w:p>
+      <w:pPr>
+        <w:rPr>
+          <w:b/>
+          <w:sz w:val="28"/>
+          <w:szCs w:val="28"/>
+          <w:lang w:val="ca-ES"/>
+        </w:rPr>
+      </w:pPr>
+      <w:proofErr w:type="spellStart"/>
+      <w:r>
+        <w:rPr>
+          <w:b/>
+          <w:sz w:val="28"/>
+          <w:szCs w:val="28"/>
+          <w:lang w:val="ca-ES"/>
+        </w:rPr>
+        <w:lastRenderedPageBreak/>
+        <w:t>Representació</w:t>
+      </w:r>
+      <w:proofErr w:type="spellEnd"/>
+      <w:r>
+        <w:rPr>
+          <w:b/>
+          <w:sz w:val="28"/>
+          <w:szCs w:val="28"/>
+          <w:lang w:val="ca-ES"/>
+        </w:rPr>
+        <w:t xml:space="preserve"> </w:t>
+      </w:r>
+      <w:proofErr w:type="spellStart"/>
+      <w:r>
+        <w:rPr>
+          <w:b/>
+          <w:sz w:val="28"/>
+          <w:szCs w:val="28"/>
+          <w:lang w:val="ca-ES"/>
+        </w:rPr>
+        <w:t>gràfica</w:t>
+      </w:r>
+      <w:proofErr w:type="spellEnd"/>
+      <w:r>
+        <w:rPr>
+          <w:b/>
+          <w:sz w:val="28"/>
+          <w:szCs w:val="28"/>
+          <w:lang w:val="ca-ES"/>
+        </w:rPr>
+        <w:t xml:space="preserve">. Presentar una </w:t>
+      </w:r>
+      <w:proofErr w:type="spellStart"/>
+      <w:r>
+        <w:rPr>
+          <w:b/>
+          <w:sz w:val="28"/>
+          <w:szCs w:val="28"/>
+          <w:lang w:val="ca-ES"/>
+        </w:rPr>
+        <w:t>imatge</w:t>
+      </w:r>
+      <w:proofErr w:type="spellEnd"/>
+      <w:r>
+        <w:rPr>
+          <w:b/>
+          <w:sz w:val="28"/>
+          <w:szCs w:val="28"/>
+          <w:lang w:val="ca-ES"/>
+        </w:rPr>
+        <w:t xml:space="preserve"> o esquema que </w:t>
+      </w:r>
+      <w:proofErr w:type="spellStart"/>
+      <w:r>
+        <w:rPr>
+          <w:b/>
+          <w:sz w:val="28"/>
+          <w:szCs w:val="28"/>
+          <w:lang w:val="ca-ES"/>
+        </w:rPr>
+        <w:t>identifiqui</w:t>
+      </w:r>
+      <w:proofErr w:type="spellEnd"/>
+      <w:r>
+        <w:rPr>
+          <w:b/>
+          <w:sz w:val="28"/>
+          <w:szCs w:val="28"/>
+          <w:lang w:val="ca-ES"/>
+        </w:rPr>
+        <w:t xml:space="preserve"> el  +</w:t>
+      </w:r>
+      <w:proofErr w:type="spellStart"/>
+      <w:r>
+        <w:rPr>
+          <w:b/>
+          <w:sz w:val="28"/>
+          <w:szCs w:val="28"/>
+          <w:lang w:val="ca-ES"/>
+        </w:rPr>
+        <w:t>dataset</w:t>
+      </w:r>
+      <w:proofErr w:type="spellEnd"/>
+      <w:r>
+        <w:rPr>
+          <w:b/>
+          <w:sz w:val="28"/>
+          <w:szCs w:val="28"/>
+          <w:lang w:val="ca-ES"/>
+        </w:rPr>
+        <w:t xml:space="preserve"> </w:t>
+      </w:r>
+      <w:proofErr w:type="spellStart"/>
+      <w:r>
+        <w:rPr>
+          <w:b/>
+          <w:sz w:val="28"/>
+          <w:szCs w:val="28"/>
+          <w:lang w:val="ca-ES"/>
+        </w:rPr>
+        <w:t>visualment</w:t>
+      </w:r>
+      <w:proofErr w:type="spellEnd"/>
+      <w:r>
+        <w:rPr>
+          <w:b/>
+          <w:sz w:val="28"/>
+          <w:szCs w:val="28"/>
+          <w:lang w:val="ca-ES"/>
+        </w:rPr>
+        <w:t xml:space="preserve">  +</w:t>
+      </w:r>
+    </w:p>
+    <w:p>
+      <w:pPr>
+        <w:rPr>
+          <w:lang w:val="ca-ES"/>
+        </w:rPr>
+      </w:pPr>
+    </w:p>
+    <w:p>
+      <w:pPr>
+        <w:rPr>
+          <w:rFonts w:ascii="Times New Roman" w:eastAsia="Times New Roman" w:hAnsi="Times New Roman" w:cs="Times New Roman"/>
+          <w:sz w:val="20"/>
+          <w:szCs w:val="20"/>
+          <w:lang w:val="en-GB"/>
+        </w:rPr>
+      </w:pPr>
+    </w:p>
+    <w:p>
+      <w:pPr>
+        <w:rPr>
+          <w:rFonts w:ascii="Times New Roman" w:eastAsia="Times New Roman" w:hAnsi="Times New Roman" w:cs="Times New Roman"/>
+          <w:sz w:val="20"/>
+          <w:szCs w:val="20"/>
+          <w:lang w:val="en-GB"/>
+        </w:rPr>
+      </w:pPr>
+      <w:r>
+        <w:rPr>
+          <w:rFonts w:ascii="Times New Roman" w:eastAsia="Times New Roman" w:hAnsi="Times New Roman" w:cs="Times New Roman"/>
+          <w:noProof/>
+          <w:sz w:val="20"/>
+          <w:szCs w:val="20"/>
+          <w:lang w:val="es-ES"/>
+        </w:rPr>
+        <w:drawing>
+          <wp:inline distT="0" distB="0" distL="0" distR="0">
+            <wp:extent cx="5612130" cy="3347720"/>
+            <wp:effectExtent l="0" t="0" r="1270" b="5080"/>
+            <wp:docPr id="5" name="Imagen 5"/>
+            <wp:cNvGraphicFramePr>
+              <a:graphicFrameLocks xmlns:a="http://schemas.openxmlformats.org/drawingml/2006/main" noChangeAspect="1"/>
+            </wp:cNvGraphicFramePr>
+            <a:graphic xmlns:a="http://schemas.openxmlformats.org/drawingml/2006/main">
+              <a:graphicData uri="http://schemas.openxmlformats.org/drawingml/2006/picture">
+                <pic:pic xmlns:pic="http://schemas.openxmlformats.org/drawingml/2006/picture">
+                  <pic:nvPicPr>
+                    <pic:cNvPr id="0" name="pisos-barcelona_5_570x340.jpeg"/>
+                    <pic:cNvPicPr/>
+                  </pic:nvPicPr>
+                  <pic:blipFill>
+                    <a:blip r:embed="rId11">
+                      <a:extLst>
+                        <a:ext uri="{28A0092B-C50C-407E-A947-70E740481C1C}">
+                          <a14:useLocalDpi xmlns:a14="http://schemas.microsoft.com/office/drawing/2010/main" val="0"/>
+                        </a:ext>
+                      </a:extLst>
+                    </a:blip>
+                    <a:stretch>
+                      <a:fillRect/>
+                    </a:stretch>
+                  </pic:blipFill>
+                  <pic:spPr>
+                    <a:xfrm>
+                      <a:off x="0" y="0"/>
+                      <a:ext cx="5612130" cy="3347720"/>
+                    </a:xfrm>
+                    <a:prstGeom prst="rect">
+                      <a:avLst/>
+                    </a:prstGeom>
+                  </pic:spPr>
+                </pic:pic>
+              </a:graphicData>
+            </a:graphic>
+          </wp:inline>
+        </w:drawing>
+      </w:r>
     </w:p>
     <w:p>
       <w:pPr>
@@ -613,8 +2319,123 @@
       <w:lvlJc w:val="left"/>
     </w:lvl>
   </w:abstractNum>
+  <w:abstractNum w:abstractNumId="1">
+    <w:nsid w:val="216B4EBE"/>
+    <w:multiLevelType w:val="hybridMultilevel"/>
+    <w:tmpl w:val="D1E4D75E"/>
+    <w:lvl w:ilvl="0" w:tplc="C06A4E36">
+      <w:numFmt w:val="bullet"/>
+      <w:lvlText w:val="-"/>
+      <w:lvlJc w:val="left"/>
+      <w:pPr>
+        <w:ind w:left="720" w:hanging="360"/>
+      </w:pPr>
+      <w:rPr>
+        <w:rFonts w:ascii="Cambria" w:eastAsiaTheme="minorEastAsia" w:hAnsi="Cambria" w:cstheme="minorBidi" w:hint="default"/>
+      </w:rPr>
+    </w:lvl>
+    <w:lvl w:ilvl="1" w:tplc="04030003" w:tentative="1">
+      <w:start w:val="1"/>
+      <w:numFmt w:val="bullet"/>
+      <w:lvlText w:val="o"/>
+      <w:lvlJc w:val="left"/>
+      <w:pPr>
+        <w:ind w:left="1440" w:hanging="360"/>
+      </w:pPr>
+      <w:rPr>
+        <w:rFonts w:ascii="Courier New" w:hAnsi="Courier New" w:cs="Courier New" w:hint="default"/>
+      </w:rPr>
+    </w:lvl>
+    <w:lvl w:ilvl="2" w:tplc="04030005" w:tentative="1">
+      <w:start w:val="1"/>
+      <w:numFmt w:val="bullet"/>
+      <w:lvlText w:val=""/>
+      <w:lvlJc w:val="left"/>
+      <w:pPr>
+        <w:ind w:left="2160" w:hanging="360"/>
+      </w:pPr>
+      <w:rPr>
+        <w:rFonts w:ascii="Wingdings" w:hAnsi="Wingdings" w:hint="default"/>
+      </w:rPr>
+    </w:lvl>
+    <w:lvl w:ilvl="3" w:tplc="04030001" w:tentative="1">
+      <w:start w:val="1"/>
+      <w:numFmt w:val="bullet"/>
+      <w:lvlText w:val=""/>
+      <w:lvlJc w:val="left"/>
+      <w:pPr>
+        <w:ind w:left="2880" w:hanging="360"/>
+      </w:pPr>
+      <w:rPr>
+        <w:rFonts w:ascii="Symbol" w:hAnsi="Symbol" w:hint="default"/>
+      </w:rPr>
+    </w:lvl>
+    <w:lvl w:ilvl="4" w:tplc="04030003" w:tentative="1">
+      <w:start w:val="1"/>
+      <w:numFmt w:val="bullet"/>
+      <w:lvlText w:val="o"/>
+      <w:lvlJc w:val="left"/>
+      <w:pPr>
+        <w:ind w:left="3600" w:hanging="360"/>
+      </w:pPr>
+      <w:rPr>
+        <w:rFonts w:ascii="Courier New" w:hAnsi="Courier New" w:cs="Courier New" w:hint="default"/>
+      </w:rPr>
+    </w:lvl>
+    <w:lvl w:ilvl="5" w:tplc="04030005" w:tentative="1">
+      <w:start w:val="1"/>
+      <w:numFmt w:val="bullet"/>
+      <w:lvlText w:val=""/>
+      <w:lvlJc w:val="left"/>
+      <w:pPr>
+        <w:ind w:left="4320" w:hanging="360"/>
+      </w:pPr>
+      <w:rPr>
+        <w:rFonts w:ascii="Wingdings" w:hAnsi="Wingdings" w:hint="default"/>
+      </w:rPr>
+    </w:lvl>
+    <w:lvl w:ilvl="6" w:tplc="04030001" w:tentative="1">
+      <w:start w:val="1"/>
+      <w:numFmt w:val="bullet"/>
+      <w:lvlText w:val=""/>
+      <w:lvlJc w:val="left"/>
+      <w:pPr>
+        <w:ind w:left="5040" w:hanging="360"/>
+      </w:pPr>
+      <w:rPr>
+        <w:rFonts w:ascii="Symbol" w:hAnsi="Symbol" w:hint="default"/>
+      </w:rPr>
+    </w:lvl>
+    <w:lvl w:ilvl="7" w:tplc="04030003" w:tentative="1">
+      <w:start w:val="1"/>
+      <w:numFmt w:val="bullet"/>
+      <w:lvlText w:val="o"/>
+      <w:lvlJc w:val="left"/>
+      <w:pPr>
+        <w:ind w:left="5760" w:hanging="360"/>
+      </w:pPr>
+      <w:rPr>
+        <w:rFonts w:ascii="Courier New" w:hAnsi="Courier New" w:cs="Courier New" w:hint="default"/>
+      </w:rPr>
+    </w:lvl>
+    <w:lvl w:ilvl="8" w:tplc="04030005" w:tentative="1">
+      <w:start w:val="1"/>
+      <w:numFmt w:val="bullet"/>
+      <w:lvlText w:val=""/>
+      <w:lvlJc w:val="left"/>
+      <w:pPr>
+        <w:ind w:left="6480" w:hanging="360"/>
+      </w:pPr>
+      <w:rPr>
+        <w:rFonts w:ascii="Wingdings" w:hAnsi="Wingdings" w:hint="default"/>
+      </w:rPr>
+    </w:lvl>
+  </w:abstractNum>
   <w:num w:numId="1">
     <w:abstractNumId w:val="0"/>
+  </w:num>
+  <w:num w:numId="2">
+    <w:abstractNumId w:val="1"/>
   </w:num>
 </w:numbering>
 </file>
@@ -659,6 +2480,15 @@
     <w:lsdException w:name="Strong" w:semiHidden="0" w:uiPriority="22" w:unhideWhenUsed="0" w:qFormat="1"/>
     <w:lsdException w:name="Emphasis" w:semiHidden="0" w:uiPriority="20" w:unhideWhenUsed="0" w:qFormat="1"/>
     <w:lsdException w:name="Table Grid" w:semiHidden="0" w:uiPriority="59" w:unhideWhenUsed="0"/>
+    <w:lsdException w:name="Note Level 1" w:semiHidden="0" w:unhideWhenUsed="0"/>
+    <w:lsdException w:name="Note Level 2" w:semiHidden="0" w:unhideWhenUsed="0"/>
+    <w:lsdException w:name="Note Level 3" w:semiHidden="0" w:unhideWhenUsed="0"/>
+    <w:lsdException w:name="Note Level 4" w:semiHidden="0" w:unhideWhenUsed="0"/>
+    <w:lsdException w:name="Note Level 5" w:semiHidden="0" w:unhideWhenUsed="0"/>
+    <w:lsdException w:name="Note Level 6" w:semiHidden="0" w:unhideWhenUsed="0"/>
+    <w:lsdException w:name="Note Level 7" w:semiHidden="0" w:unhideWhenUsed="0"/>
+    <w:lsdException w:name="Note Level 8" w:semiHidden="0" w:unhideWhenUsed="0"/>
+    <w:lsdException w:name="Note Level 9" w:semiHidden="0" w:unhideWhenUsed="0"/>
     <w:lsdException w:name="Placeholder Text" w:unhideWhenUsed="0"/>
     <w:lsdException w:name="No Spacing" w:semiHidden="0" w:uiPriority="1" w:unhideWhenUsed="0" w:qFormat="1"/>
     <w:lsdException w:name="Light Shading" w:semiHidden="0" w:uiPriority="60" w:unhideWhenUsed="0"/>
@@ -802,6 +2632,55 @@
     <w:semiHidden/>
     <w:unhideWhenUsed/>
   </w:style>
+  <w:style w:type="character" w:styleId="Hipervnculo">
+    <w:name w:val="Hyperlink"/>
+    <w:basedOn w:val="Fuentedeprrafopredeter"/>
+    <w:uiPriority w:val="99"/>
+    <w:unhideWhenUsed/>
+    <w:rsid w:val="00ED56C2"/>
+    <w:rPr>
+      <w:color w:val="0000FF" w:themeColor="hyperlink"/>
+      <w:u w:val="single"/>
+    </w:rPr>
+  </w:style>
+  <w:style w:type="paragraph" w:styleId="Prrafodelista">
+    <w:name w:val="List Paragraph"/>
+    <w:basedOn w:val="Normal"/>
+    <w:uiPriority w:val="34"/>
+    <w:qFormat/>
+    <w:rsid w:val="00ED56C2"/>
+    <w:pPr>
+      <w:ind w:left="720"/>
+      <w:contextualSpacing/>
+    </w:pPr>
+  </w:style>
+  <w:style w:type="paragraph" w:styleId="Textodeglobo">
+    <w:name w:val="Balloon Text"/>
+    <w:basedOn w:val="Normal"/>
+    <w:link w:val="TextodegloboCar"/>
+    <w:uiPriority w:val="99"/>
+    <w:semiHidden/>
+    <w:unhideWhenUsed/>
+    <w:rsid w:val="00C16C47"/>
+    <w:rPr>
+      <w:rFonts w:ascii="Lucida Grande" w:hAnsi="Lucida Grande" w:cs="Lucida Grande"/>
+      <w:sz w:val="18"/>
+      <w:szCs w:val="18"/>
+    </w:rPr>
+  </w:style>
+  <w:style w:type="character" w:customStyle="1" w:styleId="TextodegloboCar">
+    <w:name w:val="Texto de globo Car"/>
+    <w:basedOn w:val="Fuentedeprrafopredeter"/>
+    <w:link w:val="Textodeglobo"/>
+    <w:uiPriority w:val="99"/>
+    <w:semiHidden/>
+    <w:rsid w:val="00C16C47"/>
+    <w:rPr>
+      <w:rFonts w:ascii="Lucida Grande" w:hAnsi="Lucida Grande" w:cs="Lucida Grande"/>
+      <w:sz w:val="18"/>
+      <w:szCs w:val="18"/>
+    </w:rPr>
+  </w:style>
 </w:styles>
 </file>
 
@@ -845,6 +2724,15 @@
     <w:lsdException w:name="Strong" w:semiHidden="0" w:uiPriority="22" w:unhideWhenUsed="0" w:qFormat="1"/>
     <w:lsdException w:name="Emphasis" w:semiHidden="0" w:uiPriority="20" w:unhideWhenUsed="0" w:qFormat="1"/>
     <w:lsdException w:name="Table Grid" w:semiHidden="0" w:uiPriority="59" w:unhideWhenUsed="0"/>
+    <w:lsdException w:name="Note Level 1" w:semiHidden="0" w:unhideWhenUsed="0"/>
+    <w:lsdException w:name="Note Level 2" w:semiHidden="0" w:unhideWhenUsed="0"/>
+    <w:lsdException w:name="Note Level 3" w:semiHidden="0" w:unhideWhenUsed="0"/>
+    <w:lsdException w:name="Note Level 4" w:semiHidden="0" w:unhideWhenUsed="0"/>
+    <w:lsdException w:name="Note Level 5" w:semiHidden="0" w:unhideWhenUsed="0"/>
+    <w:lsdException w:name="Note Level 6" w:semiHidden="0" w:unhideWhenUsed="0"/>
+    <w:lsdException w:name="Note Level 7" w:semiHidden="0" w:unhideWhenUsed="0"/>
+    <w:lsdException w:name="Note Level 8" w:semiHidden="0" w:unhideWhenUsed="0"/>
+    <w:lsdException w:name="Note Level 9" w:semiHidden="0" w:unhideWhenUsed="0"/>
     <w:lsdException w:name="Placeholder Text" w:unhideWhenUsed="0"/>
     <w:lsdException w:name="No Spacing" w:semiHidden="0" w:uiPriority="1" w:unhideWhenUsed="0" w:qFormat="1"/>
     <w:lsdException w:name="Light Shading" w:semiHidden="0" w:uiPriority="60" w:unhideWhenUsed="0"/>
@@ -987,6 +2875,55 @@
     <w:uiPriority w:val="99"/>
     <w:semiHidden/>
     <w:unhideWhenUsed/>
+  </w:style>
+  <w:style w:type="character" w:styleId="Hipervnculo">
+    <w:name w:val="Hyperlink"/>
+    <w:basedOn w:val="Fuentedeprrafopredeter"/>
+    <w:uiPriority w:val="99"/>
+    <w:unhideWhenUsed/>
+    <w:rsid w:val="00ED56C2"/>
+    <w:rPr>
+      <w:color w:val="0000FF" w:themeColor="hyperlink"/>
+      <w:u w:val="single"/>
+    </w:rPr>
+  </w:style>
+  <w:style w:type="paragraph" w:styleId="Prrafodelista">
+    <w:name w:val="List Paragraph"/>
+    <w:basedOn w:val="Normal"/>
+    <w:uiPriority w:val="34"/>
+    <w:qFormat/>
+    <w:rsid w:val="00ED56C2"/>
+    <w:pPr>
+      <w:ind w:left="720"/>
+      <w:contextualSpacing/>
+    </w:pPr>
+  </w:style>
+  <w:style w:type="paragraph" w:styleId="Textodeglobo">
+    <w:name w:val="Balloon Text"/>
+    <w:basedOn w:val="Normal"/>
+    <w:link w:val="TextodegloboCar"/>
+    <w:uiPriority w:val="99"/>
+    <w:semiHidden/>
+    <w:unhideWhenUsed/>
+    <w:rsid w:val="00C16C47"/>
+    <w:rPr>
+      <w:rFonts w:ascii="Lucida Grande" w:hAnsi="Lucida Grande" w:cs="Lucida Grande"/>
+      <w:sz w:val="18"/>
+      <w:szCs w:val="18"/>
+    </w:rPr>
+  </w:style>
+  <w:style w:type="character" w:customStyle="1" w:styleId="TextodegloboCar">
+    <w:name w:val="Texto de globo Car"/>
+    <w:basedOn w:val="Fuentedeprrafopredeter"/>
+    <w:link w:val="Textodeglobo"/>
+    <w:uiPriority w:val="99"/>
+    <w:semiHidden/>
+    <w:rsid w:val="00C16C47"/>
+    <w:rPr>
+      <w:rFonts w:ascii="Lucida Grande" w:hAnsi="Lucida Grande" w:cs="Lucida Grande"/>
+      <w:sz w:val="18"/>
+      <w:szCs w:val="18"/>
+    </w:rPr>
   </w:style>
 </w:styles>
 </file>

</xml_diff>